<commit_message>
Clipping area of interest
</commit_message>
<xml_diff>
--- a/HowTo.docx
+++ b/HowTo.docx
@@ -31,7 +31,7 @@
         <w:t xml:space="preserve">The project </w:t>
       </w:r>
       <w:r>
-        <w:t>to</w:t>
+        <w:t xml:space="preserve">in </w:t>
       </w:r>
       <w:r>
         <w:t xml:space="preserve"> which I was invited to participate involved identifying areas of mixed land cover on orthophotography 4-band raster data (RGB + near infrared)</w:t>
@@ -48,111 +48,117 @@
         <w:spacing w:line="360" w:lineRule="auto"/>
       </w:pPr>
       <w:r>
-        <w:t>A significant amount of work had been covered by the OSNI team.</w:t>
+        <w:t xml:space="preserve">A significant amount of work had been covered by the OSNI team.  There was, however, an area which had been left unexplored: using </w:t>
+      </w:r>
+      <w:r>
+        <w:t xml:space="preserve">Machine Learning </w:t>
+      </w:r>
+      <w:r>
+        <w:t xml:space="preserve">and </w:t>
+      </w:r>
+      <w:r>
+        <w:t>Deep</w:t>
       </w:r>
       <w:r>
         <w:t xml:space="preserve"> </w:t>
       </w:r>
       <w:r>
-        <w:t xml:space="preserve"> There was, however, an area which had been left unexplored: using and </w:t>
-      </w:r>
-      <w:r>
-        <w:t>Deep</w:t>
+        <w:t>L</w:t>
+      </w:r>
+      <w:r>
+        <w:t xml:space="preserve">earning to solve this problem.  In particular, I became interested in applying </w:t>
+      </w:r>
+      <w:r>
+        <w:t>D</w:t>
+      </w:r>
+      <w:r>
+        <w:t xml:space="preserve">eep </w:t>
+      </w:r>
+      <w:r>
+        <w:t>L</w:t>
+      </w:r>
+      <w:r>
+        <w:t xml:space="preserve">earning in sparse sampling scenarios, as some of the </w:t>
+      </w:r>
+      <w:r>
+        <w:t>literature</w:t>
+      </w:r>
+      <w:r>
+        <w:t xml:space="preserve"> has shown (). </w:t>
+      </w:r>
+    </w:p>
+    <w:p>
+      <w:pPr>
+        <w:spacing w:line="360" w:lineRule="auto"/>
+      </w:pPr>
+      <w:r>
+        <w:t xml:space="preserve">Deep learning is a type of </w:t>
+      </w:r>
+      <w:r>
+        <w:t>M</w:t>
+      </w:r>
+      <w:r>
+        <w:t xml:space="preserve">achine </w:t>
+      </w:r>
+      <w:r>
+        <w:t>L</w:t>
+      </w:r>
+      <w:r>
+        <w:t>earning with several layers of nonlinear processing which allow users to identify patterns, objects, and pixels through models.  It is a significant improvement on previous Machine Learning systems since it does not require vast amounts of training samples produced by expert users.</w:t>
+      </w:r>
+    </w:p>
+    <w:p>
+      <w:pPr>
+        <w:spacing w:line="360" w:lineRule="auto"/>
+      </w:pPr>
+      <w:r>
+        <w:t>The Work Placement and the project were completed very successfully: I managed to carry out pixel classification of orthophotography data provided by OSNI to identify land cover using sparse sampling (the time I took to collect training samples was never more than 30').  The outcome of the classification was assessed and found to outperform previous approaches.</w:t>
+      </w:r>
+    </w:p>
+    <w:p>
+      <w:pPr>
+        <w:spacing w:line="360" w:lineRule="auto"/>
+      </w:pPr>
+      <w:r>
+        <w:t>Although the project was a success, I realised there was room for improvement.  I had carried out the analysis using ArcGis Pro user interface</w:t>
+      </w:r>
+      <w:r>
+        <w:t>s, tools and menus</w:t>
+      </w:r>
+      <w:r>
+        <w:t xml:space="preserve">.  However, I believed </w:t>
+      </w:r>
+      <w:r>
+        <w:t xml:space="preserve">that </w:t>
+      </w:r>
+      <w:r>
+        <w:t xml:space="preserve">using ArcGis Pro's python environment, libraries and dependencies would allow me to deepen my analysis, customise it and provide additional features.  </w:t>
+      </w:r>
+    </w:p>
+    <w:p>
+      <w:pPr>
+        <w:spacing w:line="360" w:lineRule="auto"/>
+      </w:pPr>
+      <w:r>
+        <w:t>Summarising, this project is the result of applying what I have learned in</w:t>
       </w:r>
       <w:r>
         <w:t xml:space="preserve"> </w:t>
       </w:r>
       <w:r>
-        <w:t>L</w:t>
-      </w:r>
-      <w:r>
-        <w:t>earning</w:t>
-      </w:r>
-      <w:r>
-        <w:t xml:space="preserve"> </w:t>
-      </w:r>
-      <w:r>
-        <w:t xml:space="preserve">to solve this problem.  In particular, I became interested in applying deep learning in sparse sampling scenarios, as some of the </w:t>
-      </w:r>
-      <w:r>
-        <w:t>literature</w:t>
-      </w:r>
-      <w:r>
-        <w:t xml:space="preserve"> has shown (). </w:t>
-      </w:r>
-    </w:p>
-    <w:p>
-      <w:pPr>
-        <w:spacing w:line="360" w:lineRule="auto"/>
-      </w:pPr>
-      <w:r>
-        <w:t xml:space="preserve">Deep learning is a type of machine learning with several layers of nonlinear processing which allow users to identify patterns, objects, and pixels through models. </w:t>
-      </w:r>
-      <w:r>
-        <w:t xml:space="preserve"> </w:t>
-      </w:r>
-      <w:r>
-        <w:t>It is a significant improvement on previous Machine Learning systems since it does not require vast amounts of training samples produced by expert users.</w:t>
-      </w:r>
-    </w:p>
-    <w:p>
-      <w:pPr>
-        <w:spacing w:line="360" w:lineRule="auto"/>
-      </w:pPr>
-      <w:r>
-        <w:t xml:space="preserve">The Work Placement and the project were completed very </w:t>
-      </w:r>
-      <w:r>
-        <w:t>successfully</w:t>
-      </w:r>
-      <w:r>
-        <w:t>: I managed to carry out pixel classification of orthophotography data provided by OSNI to identify land cover</w:t>
-      </w:r>
-      <w:r>
-        <w:t xml:space="preserve"> </w:t>
-      </w:r>
-      <w:r>
-        <w:t>using sparse sampling (the time I took to collect training samples was never more than 30').  The outcome of the classification was assessed and found to outperform previous approaches.</w:t>
-      </w:r>
-    </w:p>
-    <w:p>
-      <w:pPr>
-        <w:spacing w:line="360" w:lineRule="auto"/>
-      </w:pPr>
-      <w:r>
-        <w:t xml:space="preserve">Although the project was a success, I realised there was room for improvement.  I had carried out the analysis using ArcGis Pro user interface.  However, I believed </w:t>
-      </w:r>
-      <w:r>
-        <w:t xml:space="preserve">that </w:t>
-      </w:r>
-      <w:r>
-        <w:t>using ArcGis Pro's python environment,</w:t>
-      </w:r>
-      <w:r>
-        <w:t xml:space="preserve"> </w:t>
-      </w:r>
-      <w:r>
-        <w:t xml:space="preserve">libraries and dependencies would allow me to deepen my analysis, customise it and provide additional features.  </w:t>
-      </w:r>
-    </w:p>
-    <w:p>
-      <w:pPr>
-        <w:spacing w:line="360" w:lineRule="auto"/>
-      </w:pPr>
-      <w:r>
-        <w:t>Summarising, this project is the result of applying what I have learned in</w:t>
-      </w:r>
-      <w:r>
-        <w:t xml:space="preserve"> </w:t>
-      </w:r>
-      <w:r>
         <w:t xml:space="preserve">EGM722 (Programming for GIS and Remote Sensing) to a topic I was </w:t>
       </w:r>
       <w:r>
         <w:t xml:space="preserve">introduced </w:t>
       </w:r>
       <w:r>
-        <w:t xml:space="preserve">while doing EGM725, and consists of providing a tool to </w:t>
+        <w:t xml:space="preserve">while doing </w:t>
+      </w:r>
+      <w:r>
+        <w:t>EGM725 and</w:t>
+      </w:r>
+      <w:r>
+        <w:t xml:space="preserve"> consists of providing a tool to </w:t>
       </w:r>
       <w:r>
         <w:t xml:space="preserve">automatise land cover image </w:t>
@@ -232,17 +238,38 @@
         <w:t>A</w:t>
       </w:r>
       <w:r>
-        <w:t>rcGIS Spatial Analyst extension or the ArcGIS 3D Analyst extension, so a licensed copy of ArcGis Pro needs to be open while running the notebook.  This repository includes the required .yml file (created using</w:t>
+        <w:t>rcGIS Spatial Analyst extension or the ArcGIS 3D Analyst extension, so a licensed copy of ArcGis Pro needs to be open while running the notebook.  This repository includes the required .</w:t>
+      </w:r>
+      <w:proofErr w:type="spellStart"/>
+      <w:r>
+        <w:t>yml</w:t>
+      </w:r>
+      <w:proofErr w:type="spellEnd"/>
+      <w:r>
+        <w:t xml:space="preserve"> file (created using</w:t>
       </w:r>
       <w:r>
         <w:t xml:space="preserve"> </w:t>
       </w:r>
-      <w:r>
-        <w:t xml:space="preserve">conda env </w:t>
+      <w:proofErr w:type="spellStart"/>
+      <w:r>
+        <w:t>conda</w:t>
+      </w:r>
+      <w:proofErr w:type="spellEnd"/>
+      <w:r>
+        <w:t xml:space="preserve"> env </w:t>
       </w:r>
       <w:r>
         <w:lastRenderedPageBreak/>
-        <w:t>export &gt; environment.yml) to duplicate the python environment, but the before mentioned licensing constrains still apply.</w:t>
+        <w:t xml:space="preserve">export &gt; </w:t>
+      </w:r>
+      <w:proofErr w:type="spellStart"/>
+      <w:r>
+        <w:t>environment.yml</w:t>
+      </w:r>
+      <w:proofErr w:type="spellEnd"/>
+      <w:r>
+        <w:t>) to duplicate the python environment, but the before mentioned licensing constrains still apply.</w:t>
       </w:r>
     </w:p>
     <w:p>
@@ -266,11 +293,38 @@
         <w:spacing w:line="360" w:lineRule="auto"/>
       </w:pPr>
       <w:r>
-        <w:t>The project uses training data obtained from OSNI's own 4-band orthoimagery (spatial resolution of 40cm, and a red, green, blue and NIR band).  This training data has been exported using ArcGIS Pro for the models being analysed.</w:t>
-      </w:r>
-      <w:r>
-        <w:t xml:space="preserve">  The feature class file is called </w:t>
-      </w:r>
+        <w:t xml:space="preserve">The project uses training data obtained from OSNI's own 4-band </w:t>
+      </w:r>
+      <w:proofErr w:type="spellStart"/>
+      <w:r>
+        <w:t>orthoimagery</w:t>
+      </w:r>
+      <w:proofErr w:type="spellEnd"/>
+      <w:r>
+        <w:t xml:space="preserve"> (spatial resolution of 40cm, and red, green, blue and NIR band</w:t>
+      </w:r>
+      <w:r>
+        <w:t>s</w:t>
+      </w:r>
+      <w:r>
+        <w:t>).  This training data has been exported using ArcGIS Pro for the models being analysed.</w:t>
+      </w:r>
+      <w:r>
+        <w:t xml:space="preserve">  The </w:t>
+      </w:r>
+      <w:r>
+        <w:t xml:space="preserve">exported </w:t>
+      </w:r>
+      <w:r>
+        <w:t xml:space="preserve">feature class file </w:t>
+      </w:r>
+      <w:r>
+        <w:t xml:space="preserve">is </w:t>
+      </w:r>
+      <w:r>
+        <w:t xml:space="preserve">called </w:t>
+      </w:r>
+      <w:proofErr w:type="spellStart"/>
       <w:r>
         <w:rPr>
           <w:b/>
@@ -278,6 +332,7 @@
         </w:rPr>
         <w:t>trainingsamples.shp</w:t>
       </w:r>
+      <w:proofErr w:type="spellEnd"/>
       <w:r>
         <w:t>.</w:t>
       </w:r>
@@ -301,6 +356,7 @@
       <w:r>
         <w:t xml:space="preserve"> folder for public GIT files, and a </w:t>
       </w:r>
+      <w:proofErr w:type="spellStart"/>
       <w:r>
         <w:rPr>
           <w:b/>
@@ -310,8 +366,15 @@
         </w:rPr>
         <w:t>ProjectData</w:t>
       </w:r>
-      <w:r>
-        <w:t xml:space="preserve"> folder for OSNI copyright files and script output files to improve </w:t>
+      <w:proofErr w:type="spellEnd"/>
+      <w:r>
+        <w:t xml:space="preserve"> folder for OSNI copyright</w:t>
+      </w:r>
+      <w:r>
+        <w:t>ed</w:t>
+      </w:r>
+      <w:r>
+        <w:t xml:space="preserve"> files and script output files to improve </w:t>
       </w:r>
       <w:r>
         <w:t>readability</w:t>
@@ -320,7 +383,13 @@
         <w:t xml:space="preserve"> and understanding of the project.</w:t>
       </w:r>
       <w:r>
-        <w:t xml:space="preserve">  The user should replicate this structure or adapt the script accordingly.</w:t>
+        <w:t xml:space="preserve">  </w:t>
+      </w:r>
+      <w:r>
+        <w:t xml:space="preserve">User of this script </w:t>
+      </w:r>
+      <w:r>
+        <w:t>should replicate this structure or adapt the script accordingly.</w:t>
       </w:r>
     </w:p>
     <w:p>
@@ -334,10 +403,22 @@
         <w:t xml:space="preserve">the script creates a significant number of files </w:t>
       </w:r>
       <w:r>
-        <w:t xml:space="preserve">and folders, and therefore it is necessary to ensure that the machine which is running  it has enough memory resources </w:t>
-      </w:r>
-      <w:r>
-        <w:t>(a minimum of 5 GB memory is recommended).</w:t>
+        <w:t xml:space="preserve">and folders, and therefore it is necessary to ensure that the machine which is </w:t>
+      </w:r>
+      <w:r>
+        <w:t>running it</w:t>
+      </w:r>
+      <w:r>
+        <w:t xml:space="preserve"> has enough memory resources </w:t>
+      </w:r>
+      <w:r>
+        <w:t xml:space="preserve">(a minimum of 5 GB </w:t>
+      </w:r>
+      <w:r>
+        <w:t xml:space="preserve">free </w:t>
+      </w:r>
+      <w:r>
+        <w:t>memory is recommended).</w:t>
       </w:r>
       <w:r>
         <w:t xml:space="preserve"> </w:t>
@@ -401,13 +482,18 @@
     <w:p>
       <w:pPr>
         <w:pStyle w:val="Heading2"/>
+        <w:spacing w:line="360" w:lineRule="auto"/>
         <w:jc w:val="center"/>
       </w:pPr>
       <w:r>
         <w:t>Pre-Processing</w:t>
       </w:r>
     </w:p>
-    <w:p/>
+    <w:p>
+      <w:pPr>
+        <w:spacing w:line="360" w:lineRule="auto"/>
+      </w:pPr>
+    </w:p>
     <w:p>
       <w:pPr>
         <w:spacing w:line="360" w:lineRule="auto"/>
@@ -425,7 +511,16 @@
         <w:t xml:space="preserve">pre-processing the raster file being analysed to optimize it before applying </w:t>
       </w:r>
       <w:r>
-        <w:t xml:space="preserve">any deep learning algorithms.  </w:t>
+        <w:t>D</w:t>
+      </w:r>
+      <w:r>
+        <w:t xml:space="preserve">eep </w:t>
+      </w:r>
+      <w:r>
+        <w:t>L</w:t>
+      </w:r>
+      <w:r>
+        <w:t xml:space="preserve">earning algorithms.  </w:t>
       </w:r>
       <w:r>
         <w:t xml:space="preserve">The first stage of the pre-processing </w:t>
@@ -542,7 +637,11 @@
         <w:t>at OSNI</w:t>
       </w:r>
       <w:r>
-        <w:t xml:space="preserve">, and featured relatively high </w:t>
+        <w:t xml:space="preserve">, and </w:t>
+      </w:r>
+      <w:r>
+        <w:lastRenderedPageBreak/>
+        <w:t xml:space="preserve">featured relatively high </w:t>
       </w:r>
       <w:r>
         <w:t xml:space="preserve">spectral detail </w:t>
@@ -595,20 +694,34 @@
         <w:spacing w:line="360" w:lineRule="auto"/>
       </w:pPr>
       <w:r>
-        <w:lastRenderedPageBreak/>
         <w:t xml:space="preserve">The final pre-processing step is to verify that </w:t>
       </w:r>
       <w:r>
         <w:t xml:space="preserve">the </w:t>
       </w:r>
       <w:r>
-        <w:t xml:space="preserve">raster being analysed is a 3 band, 8 bit unsigned file.  </w:t>
+        <w:t xml:space="preserve">raster being analysed is a 3 band, </w:t>
+      </w:r>
+      <w:r>
+        <w:t>8-bit</w:t>
+      </w:r>
+      <w:r>
+        <w:t xml:space="preserve"> unsigned file.  </w:t>
       </w:r>
       <w:r>
         <w:t xml:space="preserve">Deep Learning models run in the ArcGis Pro environment </w:t>
       </w:r>
       <w:r>
-        <w:t>can not have more than 3 bands</w:t>
+        <w:t>must</w:t>
+      </w:r>
+      <w:r>
+        <w:t xml:space="preserve"> have </w:t>
+      </w:r>
+      <w:r>
+        <w:t xml:space="preserve">a maximum of </w:t>
+      </w:r>
+      <w:r>
+        <w:t>3 bands</w:t>
       </w:r>
       <w:r>
         <w:t>, so the 4</w:t>
@@ -620,11 +733,1189 @@
         <w:t>th</w:t>
       </w:r>
       <w:r>
-        <w:t xml:space="preserve"> band (near infrared) is removed and the raster is saved as a 8 bit unsigned </w:t>
+        <w:t xml:space="preserve"> band (near infrared) </w:t>
+      </w:r>
+      <w:r>
+        <w:t>was</w:t>
+      </w:r>
+      <w:r>
+        <w:t xml:space="preserve"> </w:t>
+      </w:r>
+      <w:r>
+        <w:t>removed,</w:t>
+      </w:r>
+      <w:r>
+        <w:t xml:space="preserve"> and the raster </w:t>
+      </w:r>
+      <w:r>
+        <w:t>wa</w:t>
+      </w:r>
+      <w:r>
+        <w:t>s saved as a 8</w:t>
+      </w:r>
+      <w:r>
+        <w:t>-</w:t>
+      </w:r>
+      <w:r>
+        <w:t xml:space="preserve">bit unsigned </w:t>
       </w:r>
       <w:r>
         <w:t>image.</w:t>
       </w:r>
+    </w:p>
+    <w:p>
+      <w:pPr>
+        <w:spacing w:line="360" w:lineRule="auto"/>
+      </w:pPr>
+    </w:p>
+    <w:p>
+      <w:pPr>
+        <w:pStyle w:val="Heading2"/>
+        <w:spacing w:line="360" w:lineRule="auto"/>
+        <w:jc w:val="center"/>
+      </w:pPr>
+      <w:r>
+        <w:t xml:space="preserve">Export Training </w:t>
+      </w:r>
+      <w:r>
+        <w:t>Samples</w:t>
+      </w:r>
+    </w:p>
+    <w:p/>
+    <w:p>
+      <w:pPr>
+        <w:spacing w:line="360" w:lineRule="auto"/>
+      </w:pPr>
+      <w:r>
+        <w:t xml:space="preserve">Training data was gathered </w:t>
+      </w:r>
+      <w:r>
+        <w:t xml:space="preserve">through </w:t>
+      </w:r>
+      <w:r>
+        <w:t xml:space="preserve">ArcGis Pro and exported </w:t>
+      </w:r>
+      <w:r>
+        <w:t>using C</w:t>
+      </w:r>
+      <w:r>
+        <w:t xml:space="preserve">lassified </w:t>
+      </w:r>
+      <w:r>
+        <w:t>T</w:t>
+      </w:r>
+      <w:r>
+        <w:t xml:space="preserve">iles </w:t>
+      </w:r>
+      <w:r>
+        <w:t xml:space="preserve">as </w:t>
+      </w:r>
+      <w:r>
+        <w:t>m</w:t>
+      </w:r>
+      <w:r>
+        <w:t xml:space="preserve">eta </w:t>
+      </w:r>
+      <w:r>
+        <w:t>d</w:t>
+      </w:r>
+      <w:r>
+        <w:t xml:space="preserve">ata </w:t>
+      </w:r>
+      <w:r>
+        <w:t>f</w:t>
+      </w:r>
+      <w:r>
+        <w:t>ormat</w:t>
+      </w:r>
+      <w:r>
+        <w:t xml:space="preserve"> </w:t>
+      </w:r>
+      <w:r>
+        <w:t xml:space="preserve">into a feature class. </w:t>
+      </w:r>
+      <w:r>
+        <w:t xml:space="preserve"> </w:t>
+      </w:r>
+      <w:r>
+        <w:t>T</w:t>
+      </w:r>
+      <w:r>
+        <w:t xml:space="preserve">his </w:t>
+      </w:r>
+      <w:r>
+        <w:t xml:space="preserve">feature class was in turn used by our </w:t>
+      </w:r>
+      <w:r>
+        <w:t>c</w:t>
+      </w:r>
+      <w:r>
+        <w:t xml:space="preserve">lassifier </w:t>
+      </w:r>
+      <w:r>
+        <w:t xml:space="preserve">script to generate </w:t>
+      </w:r>
+      <w:r>
+        <w:t xml:space="preserve">the </w:t>
+      </w:r>
+      <w:r>
+        <w:rPr>
+          <w:b/>
+          <w:bCs/>
+          <w:i/>
+          <w:iCs/>
+        </w:rPr>
+        <w:t xml:space="preserve">chips and labels </w:t>
+      </w:r>
+      <w:r>
+        <w:t xml:space="preserve">required for training the </w:t>
+      </w:r>
+      <w:r>
+        <w:t xml:space="preserve">Deep Learning model.  </w:t>
+      </w:r>
+      <w:r>
+        <w:rPr>
+          <w:b/>
+          <w:bCs/>
+          <w:i/>
+          <w:iCs/>
+        </w:rPr>
+        <w:t>Chips</w:t>
+      </w:r>
+      <w:r>
+        <w:t xml:space="preserve"> are s</w:t>
+      </w:r>
+      <w:r>
+        <w:t xml:space="preserve">mall </w:t>
+      </w:r>
+      <w:r>
+        <w:t>sub-images</w:t>
+      </w:r>
+      <w:r>
+        <w:t xml:space="preserve"> </w:t>
+      </w:r>
+      <w:r>
+        <w:t>(</w:t>
+      </w:r>
+      <w:r>
+        <w:t xml:space="preserve">which include the </w:t>
+      </w:r>
+      <w:r>
+        <w:t xml:space="preserve">feature </w:t>
+      </w:r>
+      <w:r>
+        <w:t>of interest</w:t>
+      </w:r>
+      <w:r>
+        <w:t>)</w:t>
+      </w:r>
+      <w:r>
+        <w:t xml:space="preserve"> while </w:t>
+      </w:r>
+      <w:r>
+        <w:rPr>
+          <w:b/>
+          <w:bCs/>
+          <w:i/>
+          <w:iCs/>
+        </w:rPr>
+        <w:t>labels</w:t>
+      </w:r>
+      <w:r>
+        <w:t xml:space="preserve"> are the</w:t>
+      </w:r>
+      <w:r>
+        <w:t>ir</w:t>
+      </w:r>
+      <w:r>
+        <w:t xml:space="preserve"> corresponding</w:t>
+      </w:r>
+      <w:r>
+        <w:t xml:space="preserve"> </w:t>
+      </w:r>
+      <w:r>
+        <w:t>category</w:t>
+      </w:r>
+      <w:r>
+        <w:t xml:space="preserve">. </w:t>
+      </w:r>
+      <w:r>
+        <w:t xml:space="preserve">Our training samples </w:t>
+      </w:r>
+      <w:r>
+        <w:t xml:space="preserve">identified 8 categories of </w:t>
+      </w:r>
+      <w:r>
+        <w:t>l</w:t>
+      </w:r>
+      <w:r>
+        <w:t xml:space="preserve">and </w:t>
+      </w:r>
+      <w:r>
+        <w:t>c</w:t>
+      </w:r>
+      <w:r>
+        <w:t xml:space="preserve">over, which matched </w:t>
+      </w:r>
+      <w:r>
+        <w:t xml:space="preserve">a subgroup of </w:t>
+      </w:r>
+      <w:r>
+        <w:t>those used by UKCEH</w:t>
+      </w:r>
+      <w:r>
+        <w:t xml:space="preserve"> and XXXX.</w:t>
+      </w:r>
+    </w:p>
+    <w:p>
+      <w:pPr>
+        <w:pStyle w:val="Heading2"/>
+        <w:spacing w:line="360" w:lineRule="auto"/>
+        <w:jc w:val="center"/>
+      </w:pPr>
+      <w:r>
+        <w:t>Data preparation</w:t>
+      </w:r>
+    </w:p>
+    <w:p>
+      <w:pPr>
+        <w:spacing w:line="360" w:lineRule="auto"/>
+      </w:pPr>
+    </w:p>
+    <w:p>
+      <w:pPr>
+        <w:spacing w:line="360" w:lineRule="auto"/>
+      </w:pPr>
+      <w:r>
+        <w:t xml:space="preserve">Subsequently, </w:t>
+      </w:r>
+      <w:r>
+        <w:t>our t</w:t>
+      </w:r>
+      <w:r>
+        <w:t xml:space="preserve">raining data (i.e. our Chips and Labels) was </w:t>
+      </w:r>
+      <w:r>
+        <w:t xml:space="preserve">read </w:t>
+      </w:r>
+      <w:r>
+        <w:t xml:space="preserve">and inspected by the </w:t>
+      </w:r>
+      <w:proofErr w:type="spellStart"/>
+      <w:r>
+        <w:rPr>
+          <w:b/>
+          <w:bCs/>
+          <w:i/>
+          <w:iCs/>
+        </w:rPr>
+        <w:t>prepare_data</w:t>
+      </w:r>
+      <w:proofErr w:type="spellEnd"/>
+      <w:r>
+        <w:rPr>
+          <w:b/>
+          <w:bCs/>
+          <w:i/>
+          <w:iCs/>
+        </w:rPr>
+        <w:t>()</w:t>
+      </w:r>
+      <w:r>
+        <w:rPr>
+          <w:i/>
+          <w:iCs/>
+        </w:rPr>
+        <w:t xml:space="preserve"> </w:t>
+      </w:r>
+      <w:r>
+        <w:t>method</w:t>
+      </w:r>
+      <w:r>
+        <w:t xml:space="preserve"> from </w:t>
+      </w:r>
+      <w:proofErr w:type="spellStart"/>
+      <w:r>
+        <w:t>arcgis.learn</w:t>
+      </w:r>
+      <w:proofErr w:type="spellEnd"/>
+      <w:r>
+        <w:t xml:space="preserve">.  </w:t>
+      </w:r>
+      <w:r>
+        <w:t>T</w:t>
+      </w:r>
+      <w:r>
+        <w:t xml:space="preserve">his method </w:t>
+      </w:r>
+      <w:r>
+        <w:t>produce</w:t>
+      </w:r>
+      <w:r>
+        <w:t>d</w:t>
+      </w:r>
+      <w:r>
+        <w:t xml:space="preserve"> the </w:t>
+      </w:r>
+      <w:r>
+        <w:t>structures required for</w:t>
+      </w:r>
+      <w:r>
+        <w:t xml:space="preserve"> training and validation</w:t>
+      </w:r>
+      <w:r>
+        <w:t xml:space="preserve">, and </w:t>
+      </w:r>
+      <w:r>
+        <w:t xml:space="preserve">the specified </w:t>
+      </w:r>
+      <w:r>
+        <w:t>changes</w:t>
+      </w:r>
+      <w:r>
+        <w:t xml:space="preserve"> </w:t>
+      </w:r>
+      <w:r>
+        <w:t xml:space="preserve">relating to </w:t>
+      </w:r>
+      <w:r>
+        <w:t xml:space="preserve">data augmentations, chip </w:t>
+      </w:r>
+      <w:r>
+        <w:t xml:space="preserve">and </w:t>
+      </w:r>
+      <w:r>
+        <w:t>batch size, and train-validation split</w:t>
+      </w:r>
+      <w:r>
+        <w:t xml:space="preserve"> percentage</w:t>
+      </w:r>
+      <w:r>
+        <w:t xml:space="preserve"> – </w:t>
+      </w:r>
+      <w:r>
+        <w:t>essentially</w:t>
+      </w:r>
+      <w:r>
+        <w:t>, it</w:t>
+      </w:r>
+      <w:r>
+        <w:t xml:space="preserve"> set the right hyper parameters to create a good model</w:t>
+      </w:r>
+      <w:r>
+        <w:t>.</w:t>
+      </w:r>
+    </w:p>
+    <w:p>
+      <w:pPr>
+        <w:spacing w:line="360" w:lineRule="auto"/>
+      </w:pPr>
+    </w:p>
+    <w:p>
+      <w:pPr>
+        <w:pStyle w:val="Heading2"/>
+        <w:spacing w:line="360" w:lineRule="auto"/>
+        <w:jc w:val="center"/>
+      </w:pPr>
+      <w:r>
+        <w:t>Classifiers</w:t>
+      </w:r>
+      <w:r>
+        <w:t>:</w:t>
+      </w:r>
+      <w:r>
+        <w:t xml:space="preserve"> U</w:t>
+      </w:r>
+      <w:r>
+        <w:t>-</w:t>
+      </w:r>
+      <w:r>
+        <w:t xml:space="preserve">NET and </w:t>
+      </w:r>
+      <w:proofErr w:type="spellStart"/>
+      <w:r>
+        <w:t>PSPNet</w:t>
+      </w:r>
+      <w:proofErr w:type="spellEnd"/>
+    </w:p>
+    <w:p>
+      <w:pPr>
+        <w:spacing w:line="360" w:lineRule="auto"/>
+      </w:pPr>
+    </w:p>
+    <w:p>
+      <w:pPr>
+        <w:spacing w:line="360" w:lineRule="auto"/>
+      </w:pPr>
+      <w:r>
+        <w:t xml:space="preserve">The </w:t>
+      </w:r>
+      <w:r>
+        <w:t xml:space="preserve">script </w:t>
+      </w:r>
+      <w:r>
+        <w:t xml:space="preserve">evaluates 2 </w:t>
+      </w:r>
+      <w:r>
+        <w:t xml:space="preserve">Deep Learning models used for </w:t>
+      </w:r>
+      <w:r>
+        <w:t>pixel classification</w:t>
+      </w:r>
+      <w:r>
+        <w:t xml:space="preserve"> implemented in ArcGis Pro using </w:t>
+      </w:r>
+      <w:proofErr w:type="spellStart"/>
+      <w:r>
+        <w:t>PyTorch</w:t>
+      </w:r>
+      <w:proofErr w:type="spellEnd"/>
+      <w:r>
+        <w:t>:</w:t>
+      </w:r>
+      <w:r>
+        <w:t xml:space="preserve"> UNET and </w:t>
+      </w:r>
+      <w:proofErr w:type="spellStart"/>
+      <w:r>
+        <w:t>PSPNet</w:t>
+      </w:r>
+      <w:proofErr w:type="spellEnd"/>
+      <w:r>
+        <w:t xml:space="preserve">.  </w:t>
+      </w:r>
+    </w:p>
+    <w:p>
+      <w:pPr>
+        <w:spacing w:line="360" w:lineRule="auto"/>
+      </w:pPr>
+      <w:r>
+        <w:t xml:space="preserve">UNET </w:t>
+      </w:r>
+      <w:r>
+        <w:t xml:space="preserve">is a convolutional neural network </w:t>
+      </w:r>
+      <w:r>
+        <w:t xml:space="preserve">(CNN) </w:t>
+      </w:r>
+      <w:r>
+        <w:t>that is designed to learn from very few training samples</w:t>
+      </w:r>
+      <w:r>
+        <w:rPr>
+          <w:noProof/>
+        </w:rPr>
+        <w:t xml:space="preserve">, and which was </w:t>
+      </w:r>
+      <w:r>
+        <w:rPr>
+          <w:noProof/>
+        </w:rPr>
+        <w:t>developed at the University of Freiburg in 2015</w:t>
+      </w:r>
+      <w:r>
+        <w:rPr>
+          <w:noProof/>
+        </w:rPr>
+        <w:t>.</w:t>
+      </w:r>
+      <w:r>
+        <w:rPr>
+          <w:noProof/>
+        </w:rPr>
+        <w:t xml:space="preserve"> </w:t>
+      </w:r>
+      <w:r>
+        <w:rPr>
+          <w:noProof/>
+        </w:rPr>
+        <w:t xml:space="preserve"> </w:t>
+      </w:r>
+      <w:r>
+        <w:t xml:space="preserve">CNNs use relatively little pre-processing compared to other </w:t>
+      </w:r>
+      <w:r>
+        <w:t>image classification algorithms</w:t>
+      </w:r>
+      <w:r>
+        <w:t>.</w:t>
+      </w:r>
+    </w:p>
+    <w:p>
+      <w:pPr>
+        <w:spacing w:line="360" w:lineRule="auto"/>
+      </w:pPr>
+      <w:r>
+        <w:t>As we can see in Figure 1 below, the U-Net architecture consists of a series of convolutions</w:t>
+      </w:r>
+      <w:r>
+        <w:t xml:space="preserve"> where </w:t>
+      </w:r>
+      <w:r>
+        <w:t>a filter</w:t>
+      </w:r>
+      <w:r>
+        <w:t xml:space="preserve"> is applied</w:t>
+      </w:r>
+      <w:r>
+        <w:t xml:space="preserve"> </w:t>
+      </w:r>
+      <w:r>
+        <w:t xml:space="preserve">(also known a </w:t>
+      </w:r>
+      <w:r>
+        <w:t>kernel</w:t>
+      </w:r>
+      <w:r>
+        <w:t xml:space="preserve"> or feature extractor)</w:t>
+      </w:r>
+      <w:r>
+        <w:t xml:space="preserve"> on input data</w:t>
+      </w:r>
+      <w:r>
+        <w:t xml:space="preserve"> an</w:t>
+      </w:r>
+      <w:r>
+        <w:t xml:space="preserve">d </w:t>
+      </w:r>
+      <w:r>
+        <w:t xml:space="preserve">the </w:t>
+      </w:r>
+      <w:r>
+        <w:t xml:space="preserve">results </w:t>
+      </w:r>
+      <w:r>
+        <w:t xml:space="preserve">are </w:t>
+      </w:r>
+      <w:r>
+        <w:t>(Figure 2 and Figure 3)</w:t>
+      </w:r>
+      <w:r>
+        <w:t xml:space="preserve"> in turn, </w:t>
+      </w:r>
+      <w:r>
+        <w:t>pooled</w:t>
+      </w:r>
+      <w:r>
+        <w:t xml:space="preserve">, </w:t>
+      </w:r>
+      <w:r>
+        <w:t>retain</w:t>
+      </w:r>
+      <w:r>
+        <w:t>ing</w:t>
+      </w:r>
+      <w:r>
+        <w:t xml:space="preserve"> only the important features </w:t>
+      </w:r>
+      <w:r>
+        <w:t>(</w:t>
+      </w:r>
+      <w:r>
+        <w:t xml:space="preserve">and, </w:t>
+      </w:r>
+      <w:r>
+        <w:rPr>
+          <w:b/>
+          <w:bCs/>
+        </w:rPr>
+        <w:t>crucially</w:t>
+      </w:r>
+      <w:r>
+        <w:t>,</w:t>
+      </w:r>
+      <w:r>
+        <w:t xml:space="preserve"> </w:t>
+      </w:r>
+      <w:r>
+        <w:t>reduc</w:t>
+      </w:r>
+      <w:r>
+        <w:t>ing</w:t>
+      </w:r>
+      <w:r>
+        <w:t xml:space="preserve"> the </w:t>
+      </w:r>
+      <w:r>
+        <w:t xml:space="preserve">resulting </w:t>
+      </w:r>
+      <w:r>
+        <w:t>image</w:t>
+      </w:r>
+      <w:r>
+        <w:t>)</w:t>
+      </w:r>
+      <w:r>
+        <w:t>.</w:t>
+      </w:r>
+      <w:r>
+        <w:t xml:space="preserve">  This part of the architecture is known as the </w:t>
+      </w:r>
+      <w:r>
+        <w:t xml:space="preserve">coder section, and it is reversed in the decoding section, </w:t>
+      </w:r>
+      <w:r>
+        <w:t xml:space="preserve">through </w:t>
+      </w:r>
+      <w:r>
+        <w:t xml:space="preserve">up sampling </w:t>
+      </w:r>
+      <w:r>
+        <w:t xml:space="preserve">the data and applying the features obtained by the </w:t>
+      </w:r>
+      <w:r>
+        <w:t>kernels</w:t>
+      </w:r>
+      <w:r>
+        <w:t xml:space="preserve"> (the grey arrows in Figure 1).</w:t>
+      </w:r>
+      <w:r>
+        <w:t xml:space="preserve">  </w:t>
+      </w:r>
+      <w:r>
+        <w:t xml:space="preserve">This </w:t>
+      </w:r>
+      <w:r>
+        <w:t xml:space="preserve">process </w:t>
+      </w:r>
+      <w:r>
+        <w:t xml:space="preserve">means that the network learns to optimize the </w:t>
+      </w:r>
+      <w:r>
+        <w:t>filters</w:t>
+      </w:r>
+      <w:r>
+        <w:t xml:space="preserve"> through automated learning, requiring little human </w:t>
+      </w:r>
+      <w:r>
+        <w:lastRenderedPageBreak/>
+        <w:t xml:space="preserve">intervention, which is a major advantage (especially in our scenario at OSNI, where time and labour are very valuable and scarce resources).  </w:t>
+      </w:r>
+    </w:p>
+    <w:p>
+      <w:pPr>
+        <w:spacing w:line="360" w:lineRule="auto"/>
+        <w:jc w:val="center"/>
+      </w:pPr>
+      <w:r>
+        <w:rPr>
+          <w:noProof/>
+        </w:rPr>
+        <w:drawing>
+          <wp:inline distT="0" distB="0" distL="0" distR="0" wp14:anchorId="6709BA14" wp14:editId="5AA07587">
+            <wp:extent cx="4007391" cy="3043504"/>
+            <wp:effectExtent l="0" t="0" r="0" b="5080"/>
+            <wp:docPr id="69" name="Picture 69" descr="Chart, box and whisker chart&#10;&#10;Description automatically generated"/>
+            <wp:cNvGraphicFramePr>
+              <a:graphicFrameLocks xmlns:a="http://schemas.openxmlformats.org/drawingml/2006/main" noChangeAspect="1"/>
+            </wp:cNvGraphicFramePr>
+            <a:graphic xmlns:a="http://schemas.openxmlformats.org/drawingml/2006/main">
+              <a:graphicData uri="http://schemas.openxmlformats.org/drawingml/2006/picture">
+                <pic:pic xmlns:pic="http://schemas.openxmlformats.org/drawingml/2006/picture">
+                  <pic:nvPicPr>
+                    <pic:cNvPr id="69" name="Picture 69" descr="Chart, box and whisker chart&#10;&#10;Description automatically generated"/>
+                    <pic:cNvPicPr/>
+                  </pic:nvPicPr>
+                  <pic:blipFill>
+                    <a:blip r:embed="rId5"/>
+                    <a:stretch>
+                      <a:fillRect/>
+                    </a:stretch>
+                  </pic:blipFill>
+                  <pic:spPr>
+                    <a:xfrm>
+                      <a:off x="0" y="0"/>
+                      <a:ext cx="4014583" cy="3048966"/>
+                    </a:xfrm>
+                    <a:prstGeom prst="rect">
+                      <a:avLst/>
+                    </a:prstGeom>
+                  </pic:spPr>
+                </pic:pic>
+              </a:graphicData>
+            </a:graphic>
+          </wp:inline>
+        </w:drawing>
+      </w:r>
+    </w:p>
+    <w:p>
+      <w:pPr>
+        <w:spacing w:line="360" w:lineRule="auto"/>
+      </w:pPr>
+    </w:p>
+    <w:tbl>
+      <w:tblPr>
+        <w:tblStyle w:val="TableGrid"/>
+        <w:tblW w:w="0" w:type="auto"/>
+        <w:tblBorders>
+          <w:top w:val="none" w:sz="0" w:space="0" w:color="auto"/>
+          <w:left w:val="none" w:sz="0" w:space="0" w:color="auto"/>
+          <w:bottom w:val="none" w:sz="0" w:space="0" w:color="auto"/>
+          <w:right w:val="none" w:sz="0" w:space="0" w:color="auto"/>
+          <w:insideH w:val="none" w:sz="0" w:space="0" w:color="auto"/>
+          <w:insideV w:val="none" w:sz="0" w:space="0" w:color="auto"/>
+        </w:tblBorders>
+        <w:tblLook w:val="04A0" w:firstRow="1" w:lastRow="0" w:firstColumn="1" w:lastColumn="0" w:noHBand="0" w:noVBand="1"/>
+      </w:tblPr>
+      <w:tblGrid>
+        <w:gridCol w:w="4508"/>
+        <w:gridCol w:w="4508"/>
+      </w:tblGrid>
+      <w:tr>
+        <w:tc>
+          <w:tcPr>
+            <w:tcW w:w="4508" w:type="dxa"/>
+          </w:tcPr>
+          <w:p>
+            <w:pPr>
+              <w:spacing w:line="360" w:lineRule="auto"/>
+            </w:pPr>
+            <w:r>
+              <w:rPr>
+                <w:noProof/>
+              </w:rPr>
+              <w:drawing>
+                <wp:inline distT="0" distB="0" distL="0" distR="0" wp14:anchorId="3F7235B1" wp14:editId="1B82ACAE">
+                  <wp:extent cx="2267559" cy="1265529"/>
+                  <wp:effectExtent l="0" t="0" r="0" b="0"/>
+                  <wp:docPr id="1" name="Picture 1" descr="A picture containing text, electronics, cellphone&#10;&#10;Description automatically generated"/>
+                  <wp:cNvGraphicFramePr>
+                    <a:graphicFrameLocks xmlns:a="http://schemas.openxmlformats.org/drawingml/2006/main" noChangeAspect="1"/>
+                  </wp:cNvGraphicFramePr>
+                  <a:graphic xmlns:a="http://schemas.openxmlformats.org/drawingml/2006/main">
+                    <a:graphicData uri="http://schemas.openxmlformats.org/drawingml/2006/picture">
+                      <pic:pic xmlns:pic="http://schemas.openxmlformats.org/drawingml/2006/picture">
+                        <pic:nvPicPr>
+                          <pic:cNvPr id="1" name="Picture 1" descr="A picture containing text, electronics, cellphone&#10;&#10;Description automatically generated"/>
+                          <pic:cNvPicPr>
+                            <a:picLocks noChangeAspect="1" noChangeArrowheads="1"/>
+                          </pic:cNvPicPr>
+                        </pic:nvPicPr>
+                        <pic:blipFill>
+                          <a:blip r:embed="rId6">
+                            <a:extLst>
+                              <a:ext uri="{28A0092B-C50C-407E-A947-70E740481C1C}">
+                                <a14:useLocalDpi xmlns:a14="http://schemas.microsoft.com/office/drawing/2010/main" val="0"/>
+                              </a:ext>
+                            </a:extLst>
+                          </a:blip>
+                          <a:srcRect/>
+                          <a:stretch>
+                            <a:fillRect/>
+                          </a:stretch>
+                        </pic:blipFill>
+                        <pic:spPr bwMode="auto">
+                          <a:xfrm>
+                            <a:off x="0" y="0"/>
+                            <a:ext cx="2283019" cy="1274157"/>
+                          </a:xfrm>
+                          <a:prstGeom prst="rect">
+                            <a:avLst/>
+                          </a:prstGeom>
+                          <a:noFill/>
+                          <a:ln>
+                            <a:noFill/>
+                          </a:ln>
+                        </pic:spPr>
+                      </pic:pic>
+                    </a:graphicData>
+                  </a:graphic>
+                </wp:inline>
+              </w:drawing>
+            </w:r>
+          </w:p>
+        </w:tc>
+        <w:tc>
+          <w:tcPr>
+            <w:tcW w:w="4508" w:type="dxa"/>
+          </w:tcPr>
+          <w:p>
+            <w:pPr>
+              <w:spacing w:line="360" w:lineRule="auto"/>
+            </w:pPr>
+            <w:r>
+              <w:rPr>
+                <w:noProof/>
+              </w:rPr>
+              <w:drawing>
+                <wp:inline distT="0" distB="0" distL="0" distR="0" wp14:anchorId="0535E49D" wp14:editId="7F90121B">
+                  <wp:extent cx="2267712" cy="1643627"/>
+                  <wp:effectExtent l="0" t="0" r="0" b="0"/>
+                  <wp:docPr id="2" name="Picture 2" descr="Diagram&#10;&#10;Description automatically generated with medium confidence"/>
+                  <wp:cNvGraphicFramePr>
+                    <a:graphicFrameLocks xmlns:a="http://schemas.openxmlformats.org/drawingml/2006/main" noChangeAspect="1"/>
+                  </wp:cNvGraphicFramePr>
+                  <a:graphic xmlns:a="http://schemas.openxmlformats.org/drawingml/2006/main">
+                    <a:graphicData uri="http://schemas.openxmlformats.org/drawingml/2006/picture">
+                      <pic:pic xmlns:pic="http://schemas.openxmlformats.org/drawingml/2006/picture">
+                        <pic:nvPicPr>
+                          <pic:cNvPr id="2" name="Picture 2" descr="Diagram&#10;&#10;Description automatically generated with medium confidence"/>
+                          <pic:cNvPicPr>
+                            <a:picLocks noChangeAspect="1" noChangeArrowheads="1"/>
+                          </pic:cNvPicPr>
+                        </pic:nvPicPr>
+                        <pic:blipFill>
+                          <a:blip r:embed="rId7" cstate="print">
+                            <a:extLst>
+                              <a:ext uri="{28A0092B-C50C-407E-A947-70E740481C1C}">
+                                <a14:useLocalDpi xmlns:a14="http://schemas.microsoft.com/office/drawing/2010/main" val="0"/>
+                              </a:ext>
+                            </a:extLst>
+                          </a:blip>
+                          <a:srcRect/>
+                          <a:stretch>
+                            <a:fillRect/>
+                          </a:stretch>
+                        </pic:blipFill>
+                        <pic:spPr bwMode="auto">
+                          <a:xfrm>
+                            <a:off x="0" y="0"/>
+                            <a:ext cx="2280564" cy="1652942"/>
+                          </a:xfrm>
+                          <a:prstGeom prst="rect">
+                            <a:avLst/>
+                          </a:prstGeom>
+                          <a:noFill/>
+                          <a:ln>
+                            <a:noFill/>
+                          </a:ln>
+                        </pic:spPr>
+                      </pic:pic>
+                    </a:graphicData>
+                  </a:graphic>
+                </wp:inline>
+              </w:drawing>
+            </w:r>
+          </w:p>
+        </w:tc>
+      </w:tr>
+      <w:tr>
+        <w:tc>
+          <w:tcPr>
+            <w:tcW w:w="4508" w:type="dxa"/>
+          </w:tcPr>
+          <w:p>
+            <w:pPr>
+              <w:spacing w:line="360" w:lineRule="auto"/>
+            </w:pPr>
+          </w:p>
+        </w:tc>
+        <w:tc>
+          <w:tcPr>
+            <w:tcW w:w="4508" w:type="dxa"/>
+          </w:tcPr>
+          <w:p>
+            <w:pPr>
+              <w:spacing w:line="360" w:lineRule="auto"/>
+            </w:pPr>
+          </w:p>
+        </w:tc>
+      </w:tr>
+    </w:tbl>
+    <w:p>
+      <w:pPr>
+        <w:spacing w:line="360" w:lineRule="auto"/>
+      </w:pPr>
+      <w:proofErr w:type="spellStart"/>
+      <w:r>
+        <w:t>PSPNet</w:t>
+      </w:r>
+      <w:proofErr w:type="spellEnd"/>
+      <w:r>
+        <w:t xml:space="preserve"> (which stands for </w:t>
+      </w:r>
+      <w:r>
+        <w:t>Pyramid Scene Parsing Network</w:t>
+      </w:r>
+      <w:r>
+        <w:t xml:space="preserve">) </w:t>
+      </w:r>
+      <w:r>
+        <w:t xml:space="preserve">incorporates global features </w:t>
+      </w:r>
+      <w:r>
+        <w:t xml:space="preserve">through </w:t>
+      </w:r>
+      <w:r>
+        <w:t>dilated convolutions</w:t>
+      </w:r>
+      <w:r>
+        <w:t xml:space="preserve"> </w:t>
+      </w:r>
+      <w:r>
+        <w:t xml:space="preserve">for scene parsing and </w:t>
+      </w:r>
+      <w:r>
+        <w:t xml:space="preserve">classifications as shown in Figure . It </w:t>
+      </w:r>
+      <w:r>
+        <w:t xml:space="preserve">includes a </w:t>
+      </w:r>
+      <w:r>
+        <w:t>Pyramid Pooling Module</w:t>
+      </w:r>
+      <w:r>
+        <w:t xml:space="preserve"> </w:t>
+      </w:r>
+      <w:r>
+        <w:t xml:space="preserve">where it </w:t>
+      </w:r>
+      <w:r>
+        <w:t>fuses the features in four scales</w:t>
+      </w:r>
+      <w:r>
+        <w:t xml:space="preserve">.  It </w:t>
+      </w:r>
+      <w:r>
+        <w:t xml:space="preserve">won the </w:t>
+      </w:r>
+      <w:r>
+        <w:t>ImageNet Scene Parsing Challenge 2016</w:t>
+      </w:r>
+      <w:r>
+        <w:t xml:space="preserve"> and thus is a good candidate for this task.</w:t>
+      </w:r>
+    </w:p>
+    <w:p>
+      <w:pPr>
+        <w:spacing w:line="360" w:lineRule="auto"/>
+      </w:pPr>
+    </w:p>
+    <w:p>
+      <w:pPr>
+        <w:spacing w:line="360" w:lineRule="auto"/>
+        <w:jc w:val="center"/>
+      </w:pPr>
+      <w:r>
+        <w:rPr>
+          <w:noProof/>
+        </w:rPr>
+        <w:lastRenderedPageBreak/>
+        <w:drawing>
+          <wp:inline distT="0" distB="0" distL="0" distR="0" wp14:anchorId="15C0A66E" wp14:editId="59035125">
+            <wp:extent cx="3686861" cy="2038848"/>
+            <wp:effectExtent l="0" t="0" r="0" b="0"/>
+            <wp:docPr id="4" name="Picture 4" descr="Diagram, schematic&#10;&#10;Description automatically generated"/>
+            <wp:cNvGraphicFramePr>
+              <a:graphicFrameLocks xmlns:a="http://schemas.openxmlformats.org/drawingml/2006/main" noChangeAspect="1"/>
+            </wp:cNvGraphicFramePr>
+            <a:graphic xmlns:a="http://schemas.openxmlformats.org/drawingml/2006/main">
+              <a:graphicData uri="http://schemas.openxmlformats.org/drawingml/2006/picture">
+                <pic:pic xmlns:pic="http://schemas.openxmlformats.org/drawingml/2006/picture">
+                  <pic:nvPicPr>
+                    <pic:cNvPr id="4" name="Picture 4" descr="Diagram, schematic&#10;&#10;Description automatically generated"/>
+                    <pic:cNvPicPr>
+                      <a:picLocks noChangeAspect="1" noChangeArrowheads="1"/>
+                    </pic:cNvPicPr>
+                  </pic:nvPicPr>
+                  <pic:blipFill>
+                    <a:blip r:embed="rId8">
+                      <a:extLst>
+                        <a:ext uri="{28A0092B-C50C-407E-A947-70E740481C1C}">
+                          <a14:useLocalDpi xmlns:a14="http://schemas.microsoft.com/office/drawing/2010/main" val="0"/>
+                        </a:ext>
+                      </a:extLst>
+                    </a:blip>
+                    <a:srcRect/>
+                    <a:stretch>
+                      <a:fillRect/>
+                    </a:stretch>
+                  </pic:blipFill>
+                  <pic:spPr bwMode="auto">
+                    <a:xfrm>
+                      <a:off x="0" y="0"/>
+                      <a:ext cx="3715399" cy="2054630"/>
+                    </a:xfrm>
+                    <a:prstGeom prst="rect">
+                      <a:avLst/>
+                    </a:prstGeom>
+                    <a:noFill/>
+                    <a:ln>
+                      <a:noFill/>
+                    </a:ln>
+                  </pic:spPr>
+                </pic:pic>
+              </a:graphicData>
+            </a:graphic>
+          </wp:inline>
+        </w:drawing>
+      </w:r>
+    </w:p>
+    <w:p>
+      <w:pPr>
+        <w:spacing w:line="360" w:lineRule="auto"/>
+      </w:pPr>
+    </w:p>
+    <w:tbl>
+      <w:tblPr>
+        <w:tblStyle w:val="TableGrid"/>
+        <w:tblW w:w="0" w:type="auto"/>
+        <w:jc w:val="center"/>
+        <w:tblBorders>
+          <w:top w:val="none" w:sz="0" w:space="0" w:color="auto"/>
+          <w:left w:val="none" w:sz="0" w:space="0" w:color="auto"/>
+          <w:bottom w:val="none" w:sz="0" w:space="0" w:color="auto"/>
+          <w:right w:val="none" w:sz="0" w:space="0" w:color="auto"/>
+          <w:insideH w:val="none" w:sz="0" w:space="0" w:color="auto"/>
+          <w:insideV w:val="none" w:sz="0" w:space="0" w:color="auto"/>
+        </w:tblBorders>
+        <w:tblLook w:val="04A0" w:firstRow="1" w:lastRow="0" w:firstColumn="1" w:lastColumn="0" w:noHBand="0" w:noVBand="1"/>
+      </w:tblPr>
+      <w:tblGrid>
+        <w:gridCol w:w="3931"/>
+        <w:gridCol w:w="3931"/>
+      </w:tblGrid>
+      <w:tr>
+        <w:trPr>
+          <w:trHeight w:val="2799"/>
+          <w:jc w:val="center"/>
+        </w:trPr>
+        <w:tc>
+          <w:tcPr>
+            <w:tcW w:w="3931" w:type="dxa"/>
+          </w:tcPr>
+          <w:p>
+            <w:pPr>
+              <w:spacing w:line="360" w:lineRule="auto"/>
+            </w:pPr>
+            <w:r>
+              <w:rPr>
+                <w:noProof/>
+              </w:rPr>
+              <w:drawing>
+                <wp:anchor distT="0" distB="0" distL="0" distR="0" simplePos="0" relativeHeight="251658240" behindDoc="0" locked="0" layoutInCell="1" allowOverlap="0" wp14:anchorId="75495BD1" wp14:editId="2DF930C1">
+                  <wp:simplePos x="0" y="0"/>
+                  <wp:positionH relativeFrom="margin">
+                    <wp:posOffset>64340</wp:posOffset>
+                  </wp:positionH>
+                  <wp:positionV relativeFrom="line">
+                    <wp:posOffset>3607</wp:posOffset>
+                  </wp:positionV>
+                  <wp:extent cx="1691129" cy="1631289"/>
+                  <wp:effectExtent l="0" t="0" r="4445" b="7620"/>
+                  <wp:wrapSquare wrapText="bothSides"/>
+                  <wp:docPr id="5" name="Picture 5" descr="A picture containing businesscard, envelope&#10;&#10;Description automatically generated"/>
+                  <wp:cNvGraphicFramePr>
+                    <a:graphicFrameLocks xmlns:a="http://schemas.openxmlformats.org/drawingml/2006/main" noChangeAspect="1"/>
+                  </wp:cNvGraphicFramePr>
+                  <a:graphic xmlns:a="http://schemas.openxmlformats.org/drawingml/2006/main">
+                    <a:graphicData uri="http://schemas.openxmlformats.org/drawingml/2006/picture">
+                      <pic:pic xmlns:pic="http://schemas.openxmlformats.org/drawingml/2006/picture">
+                        <pic:nvPicPr>
+                          <pic:cNvPr id="5" name="Picture 5" descr="A picture containing businesscard, envelope&#10;&#10;Description automatically generated"/>
+                          <pic:cNvPicPr>
+                            <a:picLocks noChangeAspect="1" noChangeArrowheads="1"/>
+                          </pic:cNvPicPr>
+                        </pic:nvPicPr>
+                        <pic:blipFill>
+                          <a:blip r:embed="rId9">
+                            <a:extLst>
+                              <a:ext uri="{28A0092B-C50C-407E-A947-70E740481C1C}">
+                                <a14:useLocalDpi xmlns:a14="http://schemas.microsoft.com/office/drawing/2010/main" val="0"/>
+                              </a:ext>
+                            </a:extLst>
+                          </a:blip>
+                          <a:srcRect/>
+                          <a:stretch>
+                            <a:fillRect/>
+                          </a:stretch>
+                        </pic:blipFill>
+                        <pic:spPr bwMode="auto">
+                          <a:xfrm>
+                            <a:off x="0" y="0"/>
+                            <a:ext cx="1694876" cy="1634903"/>
+                          </a:xfrm>
+                          <a:prstGeom prst="rect">
+                            <a:avLst/>
+                          </a:prstGeom>
+                          <a:noFill/>
+                          <a:ln>
+                            <a:noFill/>
+                          </a:ln>
+                        </pic:spPr>
+                      </pic:pic>
+                    </a:graphicData>
+                  </a:graphic>
+                  <wp14:sizeRelH relativeFrom="page">
+                    <wp14:pctWidth>0</wp14:pctWidth>
+                  </wp14:sizeRelH>
+                  <wp14:sizeRelV relativeFrom="page">
+                    <wp14:pctHeight>0</wp14:pctHeight>
+                  </wp14:sizeRelV>
+                </wp:anchor>
+              </w:drawing>
+            </w:r>
+          </w:p>
+        </w:tc>
+        <w:tc>
+          <w:tcPr>
+            <w:tcW w:w="3931" w:type="dxa"/>
+          </w:tcPr>
+          <w:p>
+            <w:pPr>
+              <w:spacing w:line="360" w:lineRule="auto"/>
+            </w:pPr>
+            <w:r>
+              <w:rPr>
+                <w:noProof/>
+              </w:rPr>
+              <w:drawing>
+                <wp:inline distT="0" distB="0" distL="0" distR="0" wp14:anchorId="04116C2E" wp14:editId="537DA1DB">
+                  <wp:extent cx="1697966" cy="1638605"/>
+                  <wp:effectExtent l="0" t="0" r="0" b="0"/>
+                  <wp:docPr id="7" name="Picture 7" descr="Shape&#10;&#10;Description automatically generated"/>
+                  <wp:cNvGraphicFramePr>
+                    <a:graphicFrameLocks xmlns:a="http://schemas.openxmlformats.org/drawingml/2006/main" noChangeAspect="1"/>
+                  </wp:cNvGraphicFramePr>
+                  <a:graphic xmlns:a="http://schemas.openxmlformats.org/drawingml/2006/main">
+                    <a:graphicData uri="http://schemas.openxmlformats.org/drawingml/2006/picture">
+                      <pic:pic xmlns:pic="http://schemas.openxmlformats.org/drawingml/2006/picture">
+                        <pic:nvPicPr>
+                          <pic:cNvPr id="7" name="Picture 7" descr="Shape&#10;&#10;Description automatically generated"/>
+                          <pic:cNvPicPr>
+                            <a:picLocks noChangeAspect="1" noChangeArrowheads="1"/>
+                          </pic:cNvPicPr>
+                        </pic:nvPicPr>
+                        <pic:blipFill>
+                          <a:blip r:embed="rId10">
+                            <a:extLst>
+                              <a:ext uri="{28A0092B-C50C-407E-A947-70E740481C1C}">
+                                <a14:useLocalDpi xmlns:a14="http://schemas.microsoft.com/office/drawing/2010/main" val="0"/>
+                              </a:ext>
+                            </a:extLst>
+                          </a:blip>
+                          <a:srcRect/>
+                          <a:stretch>
+                            <a:fillRect/>
+                          </a:stretch>
+                        </pic:blipFill>
+                        <pic:spPr bwMode="auto">
+                          <a:xfrm>
+                            <a:off x="0" y="0"/>
+                            <a:ext cx="1704761" cy="1645163"/>
+                          </a:xfrm>
+                          <a:prstGeom prst="rect">
+                            <a:avLst/>
+                          </a:prstGeom>
+                          <a:noFill/>
+                          <a:ln>
+                            <a:noFill/>
+                          </a:ln>
+                        </pic:spPr>
+                      </pic:pic>
+                    </a:graphicData>
+                  </a:graphic>
+                </wp:inline>
+              </w:drawing>
+            </w:r>
+          </w:p>
+        </w:tc>
+      </w:tr>
+    </w:tbl>
+    <w:p>
+      <w:pPr>
+        <w:spacing w:line="360" w:lineRule="auto"/>
+      </w:pPr>
     </w:p>
     <w:p>
       <w:pPr>
@@ -632,66 +1923,192 @@
         <w:jc w:val="center"/>
       </w:pPr>
       <w:r>
-        <w:t>Export Training Data</w:t>
+        <w:t>Training Models</w:t>
       </w:r>
     </w:p>
     <w:p/>
     <w:p>
       <w:pPr>
-        <w:rPr>
-          <w:lang w:val="ca-ES"/>
-        </w:rPr>
-      </w:pPr>
-      <w:r>
-        <w:t xml:space="preserve">Training data was gathered </w:t>
-      </w:r>
-      <w:r>
-        <w:t xml:space="preserve">through </w:t>
-      </w:r>
-      <w:r>
-        <w:t xml:space="preserve">ArcGis Pro and exported </w:t>
-      </w:r>
-      <w:r>
-        <w:t>specifying that c</w:t>
-      </w:r>
-      <w:r>
-        <w:t xml:space="preserve">lassified </w:t>
-      </w:r>
-      <w:r>
-        <w:t>t</w:t>
-      </w:r>
-      <w:r>
-        <w:t xml:space="preserve">iles </w:t>
-      </w:r>
-      <w:r>
-        <w:t>is the m</w:t>
-      </w:r>
-      <w:r>
-        <w:t xml:space="preserve">eta </w:t>
-      </w:r>
-      <w:r>
-        <w:t>d</w:t>
-      </w:r>
-      <w:r>
-        <w:t xml:space="preserve">ata </w:t>
-      </w:r>
-      <w:r>
-        <w:t>f</w:t>
-      </w:r>
-      <w:r>
-        <w:t>ormat</w:t>
-      </w:r>
-      <w:r>
-        <w:t xml:space="preserve"> required.  This will allow our script to generate </w:t>
-      </w:r>
-      <w:r>
-        <w:t xml:space="preserve">a </w:t>
-      </w:r>
-    </w:p>
-    <w:p>
-      <w:pPr>
-        <w:spacing w:line="360" w:lineRule="auto"/>
-      </w:pPr>
+        <w:spacing w:line="360" w:lineRule="auto"/>
+      </w:pPr>
+      <w:r>
+        <w:t xml:space="preserve">Both </w:t>
+      </w:r>
+      <w:proofErr w:type="spellStart"/>
+      <w:r>
+        <w:t>PSPNet</w:t>
+      </w:r>
+      <w:proofErr w:type="spellEnd"/>
+      <w:r>
+        <w:t xml:space="preserve"> and U-Net classifiers were training using our training data</w:t>
+      </w:r>
+      <w:r>
+        <w:t xml:space="preserve">.  For each of them, </w:t>
+      </w:r>
+      <w:r>
+        <w:t xml:space="preserve">the script calculates a </w:t>
+      </w:r>
+      <w:r>
+        <w:t>learning rat</w:t>
+      </w:r>
+      <w:r>
+        <w:t>e</w:t>
+      </w:r>
+      <w:r>
+        <w:t xml:space="preserve">.  The learning rate </w:t>
+      </w:r>
+      <w:r>
+        <w:t xml:space="preserve">is the amount of change to the model during each step of the optimization process. </w:t>
+      </w:r>
+      <w:r>
+        <w:t xml:space="preserve"> </w:t>
+      </w:r>
+      <w:r>
+        <w:t xml:space="preserve">It is the most important hyperparameter to tune for a neural network in order to achieve good performance, since it controls the rate or speed at which the model learns. </w:t>
+      </w:r>
+    </w:p>
+    <w:p>
+      <w:pPr>
+        <w:spacing w:line="360" w:lineRule="auto"/>
+      </w:pPr>
+      <w:r>
+        <w:t xml:space="preserve">Once the learning rate is calculated, it is fed into the classifier U-NET and </w:t>
+      </w:r>
+      <w:proofErr w:type="spellStart"/>
+      <w:r>
+        <w:t>PSPNet</w:t>
+      </w:r>
+      <w:proofErr w:type="spellEnd"/>
+      <w:r>
+        <w:t xml:space="preserve"> objects.</w:t>
+      </w:r>
+      <w:r>
+        <w:t xml:space="preserve">  These objects then use the </w:t>
+      </w:r>
+      <w:r>
+        <w:t xml:space="preserve">training data and the learning rate to train a model during </w:t>
+      </w:r>
+      <w:r>
+        <w:t>several</w:t>
+      </w:r>
+      <w:r>
+        <w:t xml:space="preserve"> iterations (</w:t>
+      </w:r>
+      <w:r>
+        <w:t>also known as epoch</w:t>
+      </w:r>
+      <w:r>
+        <w:t>s</w:t>
+      </w:r>
+      <w:r>
+        <w:t xml:space="preserve">, typically 20).  This </w:t>
+      </w:r>
+      <w:r>
+        <w:t xml:space="preserve">model </w:t>
+      </w:r>
+      <w:r>
+        <w:t>is</w:t>
+      </w:r>
+      <w:r>
+        <w:t xml:space="preserve"> then exported and used to classify </w:t>
+      </w:r>
+      <w:r>
+        <w:t>the target</w:t>
+      </w:r>
+      <w:r>
+        <w:t xml:space="preserve"> image, and can also be used in other scenarios </w:t>
+      </w:r>
+      <w:r>
+        <w:t xml:space="preserve">and </w:t>
+      </w:r>
+      <w:proofErr w:type="spellStart"/>
+      <w:r>
+        <w:t>rasters</w:t>
+      </w:r>
+      <w:proofErr w:type="spellEnd"/>
+      <w:r>
+        <w:t>.</w:t>
+      </w:r>
+      <w:r>
+        <w:t xml:space="preserve"> </w:t>
+      </w:r>
+    </w:p>
+    <w:p>
+      <w:pPr>
+        <w:spacing w:line="360" w:lineRule="auto"/>
+      </w:pPr>
+    </w:p>
+    <w:p>
+      <w:pPr>
+        <w:spacing w:line="360" w:lineRule="auto"/>
+      </w:pPr>
+    </w:p>
+    <w:p>
+      <w:pPr>
+        <w:spacing w:line="360" w:lineRule="auto"/>
+      </w:pPr>
+    </w:p>
+    <w:p>
+      <w:pPr>
+        <w:pStyle w:val="Heading2"/>
+        <w:spacing w:line="360" w:lineRule="auto"/>
+        <w:jc w:val="center"/>
+      </w:pPr>
+      <w:r>
+        <w:t>References</w:t>
+      </w:r>
+    </w:p>
+    <w:p>
+      <w:pPr>
+        <w:spacing w:line="360" w:lineRule="auto"/>
+      </w:pPr>
+    </w:p>
+    <w:p>
+      <w:pPr>
+        <w:spacing w:line="360" w:lineRule="auto"/>
+      </w:pPr>
+      <w:hyperlink r:id="rId11" w:history="1">
+        <w:r>
+          <w:rPr>
+            <w:rStyle w:val="Hyperlink"/>
+          </w:rPr>
+          <w:t>https://towardsdatascience.com/intuitively-understanding-convolutions-for-deep-learning-1f6f42faee1</w:t>
+        </w:r>
+      </w:hyperlink>
+    </w:p>
+    <w:p>
+      <w:pPr>
+        <w:spacing w:line="360" w:lineRule="auto"/>
+      </w:pPr>
+      <w:hyperlink r:id="rId12" w:history="1">
+        <w:r>
+          <w:rPr>
+            <w:rStyle w:val="Hyperlink"/>
+          </w:rPr>
+          <w:t>https://towardsdatascience.com/understanding-semantic-segmentation-with-unet-6be4f42d4b47</w:t>
+        </w:r>
+      </w:hyperlink>
+    </w:p>
+    <w:p>
+      <w:pPr>
+        <w:spacing w:line="360" w:lineRule="auto"/>
+      </w:pPr>
+      <w:r>
+        <w:t>https://developers.arcgis.com/python/guide/how-pspnet-works/</w:t>
+      </w:r>
+    </w:p>
+    <w:p>
+      <w:pPr>
+        <w:spacing w:line="360" w:lineRule="auto"/>
+      </w:pPr>
+    </w:p>
+    <w:p>
+      <w:pPr>
+        <w:spacing w:line="360" w:lineRule="auto"/>
+      </w:pPr>
+      <w:r>
+        <w:t>https://www.researchgate.net/profile/Saheba-Bhatnagar/publication/343627992_Drone_Image_Segmentation_Using_Machine_and_Deep_Learning_for_Mapping_Raised_Bog_Vegetation_Communities/links/5f34f72092851cd302f159b4/Drone-Image-Segmentation-Using-Machine-and-Deep-Learning-for-Mapping-Raised-Bog-Vegetation-Communities.pdf?origin=publication_detail</w:t>
+      </w:r>
     </w:p>
     <w:sectPr>
       <w:pgSz w:w="11906" w:h="16838"/>
@@ -1150,6 +2567,52 @@
       <w:szCs w:val="26"/>
     </w:rPr>
   </w:style>
+  <w:style w:type="paragraph" w:styleId="Heading3">
+    <w:name w:val="heading 3"/>
+    <w:basedOn w:val="Normal"/>
+    <w:next w:val="Normal"/>
+    <w:link w:val="Heading3Char"/>
+    <w:uiPriority w:val="9"/>
+    <w:semiHidden/>
+    <w:unhideWhenUsed/>
+    <w:qFormat/>
+    <w:rsid w:val="00F06DFC"/>
+    <w:pPr>
+      <w:keepNext/>
+      <w:keepLines/>
+      <w:spacing w:before="40" w:after="0"/>
+      <w:outlineLvl w:val="2"/>
+    </w:pPr>
+    <w:rPr>
+      <w:rFonts w:asciiTheme="majorHAnsi" w:eastAsiaTheme="majorEastAsia" w:hAnsiTheme="majorHAnsi" w:cstheme="majorBidi"/>
+      <w:color w:val="1F3763" w:themeColor="accent1" w:themeShade="7F"/>
+      <w:sz w:val="24"/>
+      <w:szCs w:val="24"/>
+    </w:rPr>
+  </w:style>
+  <w:style w:type="paragraph" w:styleId="Heading4">
+    <w:name w:val="heading 4"/>
+    <w:basedOn w:val="Normal"/>
+    <w:next w:val="Normal"/>
+    <w:link w:val="Heading4Char"/>
+    <w:uiPriority w:val="9"/>
+    <w:semiHidden/>
+    <w:unhideWhenUsed/>
+    <w:qFormat/>
+    <w:rsid w:val="000C09AE"/>
+    <w:pPr>
+      <w:keepNext/>
+      <w:keepLines/>
+      <w:spacing w:before="40" w:after="0"/>
+      <w:outlineLvl w:val="3"/>
+    </w:pPr>
+    <w:rPr>
+      <w:rFonts w:asciiTheme="majorHAnsi" w:eastAsiaTheme="majorEastAsia" w:hAnsiTheme="majorHAnsi" w:cstheme="majorBidi"/>
+      <w:i/>
+      <w:iCs/>
+      <w:color w:val="2F5496" w:themeColor="accent1" w:themeShade="BF"/>
+    </w:rPr>
+  </w:style>
   <w:style w:type="character" w:default="1" w:styleId="DefaultParagraphFont">
     <w:name w:val="Default Paragraph Font"/>
     <w:uiPriority w:val="1"/>
@@ -1224,6 +2687,84 @@
       <w:color w:val="2F5496" w:themeColor="accent1" w:themeShade="BF"/>
       <w:sz w:val="26"/>
       <w:szCs w:val="26"/>
+    </w:rPr>
+  </w:style>
+  <w:style w:type="character" w:customStyle="1" w:styleId="hgkelc">
+    <w:name w:val="hgkelc"/>
+    <w:basedOn w:val="DefaultParagraphFont"/>
+    <w:rsid w:val="00ED69E3"/>
+  </w:style>
+  <w:style w:type="character" w:styleId="HTMLCode">
+    <w:name w:val="HTML Code"/>
+    <w:basedOn w:val="DefaultParagraphFont"/>
+    <w:uiPriority w:val="99"/>
+    <w:semiHidden/>
+    <w:unhideWhenUsed/>
+    <w:rsid w:val="007321F6"/>
+    <w:rPr>
+      <w:rFonts w:ascii="Courier New" w:eastAsia="Times New Roman" w:hAnsi="Courier New" w:cs="Courier New"/>
+      <w:sz w:val="20"/>
+      <w:szCs w:val="20"/>
+    </w:rPr>
+  </w:style>
+  <w:style w:type="character" w:styleId="FollowedHyperlink">
+    <w:name w:val="FollowedHyperlink"/>
+    <w:basedOn w:val="DefaultParagraphFont"/>
+    <w:uiPriority w:val="99"/>
+    <w:semiHidden/>
+    <w:unhideWhenUsed/>
+    <w:rsid w:val="00B454AC"/>
+    <w:rPr>
+      <w:color w:val="954F72" w:themeColor="followedHyperlink"/>
+      <w:u w:val="single"/>
+    </w:rPr>
+  </w:style>
+  <w:style w:type="table" w:styleId="TableGrid">
+    <w:name w:val="Table Grid"/>
+    <w:basedOn w:val="TableNormal"/>
+    <w:uiPriority w:val="39"/>
+    <w:rsid w:val="002D5C81"/>
+    <w:pPr>
+      <w:spacing w:after="0" w:line="240" w:lineRule="auto"/>
+    </w:pPr>
+    <w:tblPr>
+      <w:tblBorders>
+        <w:top w:val="single" w:sz="4" w:space="0" w:color="auto"/>
+        <w:left w:val="single" w:sz="4" w:space="0" w:color="auto"/>
+        <w:bottom w:val="single" w:sz="4" w:space="0" w:color="auto"/>
+        <w:right w:val="single" w:sz="4" w:space="0" w:color="auto"/>
+        <w:insideH w:val="single" w:sz="4" w:space="0" w:color="auto"/>
+        <w:insideV w:val="single" w:sz="4" w:space="0" w:color="auto"/>
+      </w:tblBorders>
+    </w:tblPr>
+  </w:style>
+  <w:style w:type="character" w:customStyle="1" w:styleId="Heading3Char">
+    <w:name w:val="Heading 3 Char"/>
+    <w:basedOn w:val="DefaultParagraphFont"/>
+    <w:link w:val="Heading3"/>
+    <w:uiPriority w:val="9"/>
+    <w:semiHidden/>
+    <w:rsid w:val="00F06DFC"/>
+    <w:rPr>
+      <w:rFonts w:asciiTheme="majorHAnsi" w:eastAsiaTheme="majorEastAsia" w:hAnsiTheme="majorHAnsi" w:cstheme="majorBidi"/>
+      <w:color w:val="1F3763" w:themeColor="accent1" w:themeShade="7F"/>
+      <w:sz w:val="24"/>
+      <w:szCs w:val="24"/>
+    </w:rPr>
+  </w:style>
+  <w:style w:type="character" w:customStyle="1" w:styleId="Heading4Char">
+    <w:name w:val="Heading 4 Char"/>
+    <w:basedOn w:val="DefaultParagraphFont"/>
+    <w:link w:val="Heading4"/>
+    <w:uiPriority w:val="9"/>
+    <w:semiHidden/>
+    <w:rsid w:val="000C09AE"/>
+    <w:rPr>
+      <w:rFonts w:asciiTheme="majorHAnsi" w:eastAsiaTheme="majorEastAsia" w:hAnsiTheme="majorHAnsi" w:cstheme="majorBidi"/>
+      <w:i/>
+      <w:iCs/>
+      <w:color w:val="2F5496" w:themeColor="accent1" w:themeShade="BF"/>
+      <w:sz w:val="20"/>
     </w:rPr>
   </w:style>
 </w:styles>

</xml_diff>

<commit_message>
Reissued yml prior to delivery
</commit_message>
<xml_diff>
--- a/HowTo.docx
+++ b/HowTo.docx
@@ -10,6 +10,7 @@
           <w:docPartUnique/>
         </w:docPartObj>
       </w:sdtPr>
+      <w:sdtEndPr/>
       <w:sdtContent>
         <w:p/>
         <w:p/>
@@ -62,16 +63,7 @@
               <w:sz w:val="52"/>
               <w:szCs w:val="56"/>
             </w:rPr>
-            <w:t xml:space="preserve">Programming for </w:t>
-          </w:r>
-          <w:r>
-            <w:rPr>
-              <w:b/>
-              <w:bCs/>
-              <w:sz w:val="52"/>
-              <w:szCs w:val="56"/>
-            </w:rPr>
-            <w:t xml:space="preserve">GIS </w:t>
+            <w:t xml:space="preserve">Programming for GIS </w:t>
           </w:r>
         </w:p>
         <w:p>
@@ -524,13 +516,28 @@
         <w:t>T</w:t>
       </w:r>
       <w:r>
-        <w:t xml:space="preserve">he best way to use this Classifier tool is to open the notebook EGM722Classifier.ipynb from a new ArcGis Pro project.  Some of the deep learning dependencies used here require the ArcGIS Image Analyst extension, </w:t>
+        <w:t xml:space="preserve">he best way to use this Classifier tool is to open the </w:t>
+      </w:r>
+      <w:r>
+        <w:t>ArcGis N</w:t>
+      </w:r>
+      <w:r>
+        <w:t xml:space="preserve">otebook EGM722Classifier.ipynb from a new ArcGis Pro project.  Some of the deep learning dependencies used here require the ArcGIS Image Analyst extension, </w:t>
       </w:r>
       <w:r>
         <w:t>A</w:t>
       </w:r>
       <w:r>
-        <w:t>rcGIS Spatial Analyst extension or the ArcGIS 3D Analyst extension, so a licensed copy of ArcGis Pro needs to be open while running the notebook.  This repository includes the required .</w:t>
+        <w:t xml:space="preserve">rcGIS Spatial Analyst extension or the ArcGIS 3D Analyst extension, so a licensed copy of ArcGis Pro needs to be open while running the </w:t>
+      </w:r>
+      <w:r>
+        <w:t xml:space="preserve">ArcGis </w:t>
+      </w:r>
+      <w:r>
+        <w:t>N</w:t>
+      </w:r>
+      <w:r>
+        <w:t>otebook.  This repository includes the required .</w:t>
       </w:r>
       <w:proofErr w:type="spellStart"/>
       <w:r>
@@ -781,10 +788,22 @@
         <w:spacing w:line="360" w:lineRule="auto"/>
       </w:pPr>
       <w:r>
-        <w:t xml:space="preserve">The </w:t>
-      </w:r>
-      <w:r>
-        <w:t xml:space="preserve">notebook </w:t>
+        <w:t>Th</w:t>
+      </w:r>
+      <w:r>
+        <w:t>is</w:t>
+      </w:r>
+      <w:r>
+        <w:t xml:space="preserve"> </w:t>
+      </w:r>
+      <w:r>
+        <w:t xml:space="preserve">ArcGis </w:t>
+      </w:r>
+      <w:r>
+        <w:t>N</w:t>
+      </w:r>
+      <w:r>
+        <w:t xml:space="preserve">otebook </w:t>
       </w:r>
       <w:r>
         <w:t xml:space="preserve">starts </w:t>
@@ -2550,10 +2569,7 @@
         <w:t xml:space="preserve"> </w:t>
       </w:r>
       <w:r>
-        <w:t>(</w:t>
-      </w:r>
-      <w:r>
-        <w:t>.</w:t>
+        <w:t>(.</w:t>
       </w:r>
       <w:proofErr w:type="spellStart"/>
       <w:r>
@@ -2641,13 +2657,14 @@
       <w:r>
         <w:t xml:space="preserve">As mentioned in the Installation and Setup section, running the </w:t>
       </w:r>
-      <w:proofErr w:type="spellStart"/>
-      <w:r>
-        <w:t>Jupyter</w:t>
-      </w:r>
-      <w:proofErr w:type="spellEnd"/>
-      <w:r>
-        <w:t xml:space="preserve"> notebook </w:t>
+      <w:r>
+        <w:t xml:space="preserve">ArcGis </w:t>
+      </w:r>
+      <w:r>
+        <w:t>N</w:t>
+      </w:r>
+      <w:r>
+        <w:t xml:space="preserve">otebook </w:t>
       </w:r>
       <w:r>
         <w:t xml:space="preserve">within a ArcGis Pro licensed </w:t>
@@ -2769,11 +2786,26 @@
         <w:t xml:space="preserve">enabled.  </w:t>
       </w:r>
       <w:r>
-        <w:t xml:space="preserve">Using the python environment through a notebook had many advantages, but it run a lot slower than through ArcGIS Pro user interface menus.  I believe that's the </w:t>
+        <w:t>Using the python environment through a</w:t>
+      </w:r>
+      <w:r>
+        <w:t>n</w:t>
+      </w:r>
+      <w:r>
+        <w:t xml:space="preserve"> </w:t>
+      </w:r>
+      <w:r>
+        <w:t xml:space="preserve">ArcGis </w:t>
+      </w:r>
+      <w:r>
+        <w:t>N</w:t>
+      </w:r>
+      <w:r>
+        <w:t xml:space="preserve">otebook had many advantages, but it run a lot slower than through ArcGIS Pro user interface menus.  I believe </w:t>
       </w:r>
       <w:r>
         <w:lastRenderedPageBreak/>
-        <w:t xml:space="preserve">result of ArcGis Pro </w:t>
+        <w:t xml:space="preserve">that's the result of ArcGis Pro </w:t>
       </w:r>
       <w:r>
         <w:t xml:space="preserve">by default not </w:t>
@@ -2788,15 +2820,19 @@
         <w:t>splitting tasks among different hardware cores to speed up processing)</w:t>
       </w:r>
       <w:r>
-        <w:t xml:space="preserve"> within the </w:t>
-      </w:r>
-      <w:proofErr w:type="spellStart"/>
-      <w:r>
-        <w:t>Jupyter</w:t>
-      </w:r>
-      <w:proofErr w:type="spellEnd"/>
-      <w:r>
-        <w:t xml:space="preserve"> notebooks environment</w:t>
+        <w:t xml:space="preserve"> within </w:t>
+      </w:r>
+      <w:r>
+        <w:t xml:space="preserve">a </w:t>
+      </w:r>
+      <w:r>
+        <w:t xml:space="preserve">ArcGis </w:t>
+      </w:r>
+      <w:r>
+        <w:t>N</w:t>
+      </w:r>
+      <w:r>
+        <w:t>otebook environment</w:t>
       </w:r>
       <w:r>
         <w:t xml:space="preserve">.  I therefore also enabled parallelism through the multiprocessing python library, successfully running the </w:t>
@@ -2805,10 +2841,7 @@
         <w:t xml:space="preserve">script a lot quicker </w:t>
       </w:r>
       <w:r>
-        <w:t xml:space="preserve">than </w:t>
-      </w:r>
-      <w:r>
-        <w:t>before</w:t>
+        <w:t>than before</w:t>
       </w:r>
       <w:r>
         <w:t xml:space="preserve"> (e</w:t>

</xml_diff>